<commit_message>
Updated to add real world evidence applications that could be applied "post-class".
Provided in both word and RMD.
</commit_message>
<xml_diff>
--- a/Joe_Marco_Capstone___Product_inventory_and_backorder.docx
+++ b/Joe_Marco_Capstone___Product_inventory_and_backorder.docx
@@ -354,95 +354,6 @@
         <w:t xml:space="preserve">What are your deliverables? Typically, this would include code, along with a paper and/or a slide deck.</w:t>
       </w:r>
     </w:p>
-    <w:tbl>
-      <w:tblPr>
-        <w:tblStyle w:val="TableNormal"/>
-        <w:tblW w:type="pct" w:w="0.0"/>
-        <w:tblLook w:firstRow="1"/>
-      </w:tblPr>
-      <w:tblGrid/>
-      <w:tr>
-        <w:trPr>
-          <w:cnfStyle w:firstRow="1"/>
-        </w:trPr>
-        <w:tc>
-          <w:tcPr>
-            <w:tcBorders>
-              <w:bottom w:val="single"/>
-            </w:tcBorders>
-            <w:vAlign w:val="bottom"/>
-          </w:tcPr>
-          <w:p>
-            <w:pPr>
-              <w:pStyle w:val="Compact"/>
-              <w:jc w:val="left"/>
-            </w:pPr>
-            <w:r>
-              <w:t xml:space="preserve">Deliverables</w:t>
-            </w:r>
-          </w:p>
-        </w:tc>
-        <w:tc>
-          <w:tcPr>
-            <w:tcBorders>
-              <w:bottom w:val="single"/>
-            </w:tcBorders>
-            <w:vAlign w:val="bottom"/>
-          </w:tcPr>
-          <w:p>
-            <w:pStyle w:val="Compact"/>
-          </w:p>
-        </w:tc>
-      </w:tr>
-      <w:tr>
-        <w:tc>
-          <w:p>
-            <w:pPr>
-              <w:pStyle w:val="Compact"/>
-              <w:jc w:val="left"/>
-            </w:pPr>
-            <w:r>
-              <w:t xml:space="preserve">Content Cell</w:t>
-            </w:r>
-          </w:p>
-        </w:tc>
-        <w:tc>
-          <w:p>
-            <w:pPr>
-              <w:pStyle w:val="Compact"/>
-              <w:jc w:val="left"/>
-            </w:pPr>
-            <w:r>
-              <w:t xml:space="preserve">Content Cell</w:t>
-            </w:r>
-          </w:p>
-        </w:tc>
-      </w:tr>
-      <w:tr>
-        <w:tc>
-          <w:p>
-            <w:pPr>
-              <w:pStyle w:val="Compact"/>
-              <w:jc w:val="left"/>
-            </w:pPr>
-            <w:r>
-              <w:t xml:space="preserve">Content Cell</w:t>
-            </w:r>
-          </w:p>
-        </w:tc>
-        <w:tc>
-          <w:p>
-            <w:pPr>
-              <w:pStyle w:val="Compact"/>
-              <w:jc w:val="left"/>
-            </w:pPr>
-            <w:r>
-              <w:t xml:space="preserve">Content Cell</w:t>
-            </w:r>
-          </w:p>
-        </w:tc>
-      </w:tr>
-    </w:tbl>
     <w:p>
       <w:pPr>
         <w:pStyle w:val="Compact"/>
@@ -477,6 +388,48 @@
       </w:pPr>
       <w:r>
         <w:t xml:space="preserve">Potential website with R Markdown if I can figure out the html based configs in R Studio &amp; Github.</w:t>
+      </w:r>
+    </w:p>
+    <w:p>
+      <w:pPr>
+        <w:pStyle w:val="Heading3"/>
+      </w:pPr>
+      <w:bookmarkStart w:id="31" w:name="real-world-value-and-interpretation"/>
+      <w:bookmarkEnd w:id="31"/>
+      <w:r>
+        <w:t xml:space="preserve">Real World Value and Interpretation</w:t>
+      </w:r>
+    </w:p>
+    <w:p>
+      <w:pPr>
+        <w:pStyle w:val="FirstParagraph"/>
+      </w:pPr>
+      <w:r>
+        <w:t xml:space="preserve">These methodologies can be applied in the real world work environment, and at my current employment in numerous ways, a few are listed below:</w:t>
+      </w:r>
+      <w:r>
+        <w:t xml:space="preserve"> </w:t>
+      </w:r>
+      <w:r>
+        <w:t xml:space="preserve">* Can I predict when raw materials are going to be at risk of backorder based off sales for product and demand of consumer?</w:t>
+      </w:r>
+      <w:r>
+        <w:t xml:space="preserve"> </w:t>
+      </w:r>
+      <w:r>
+        <w:t xml:space="preserve">* Can i identify which of my suppliers may be consistently a "high risk" when it comes to providing materials or products late?</w:t>
+      </w:r>
+      <w:r>
+        <w:t xml:space="preserve"> </w:t>
+      </w:r>
+      <w:r>
+        <w:t xml:space="preserve">* Is there a way to identify simply based off legacy product backorder information, which new products (based off inventory, lead time needed, source/suppliers) can be predicted to be at risk for a backorder issue?</w:t>
+      </w:r>
+      <w:r>
+        <w:t xml:space="preserve"> </w:t>
+      </w:r>
+      <w:r>
+        <w:t xml:space="preserve">* Additional real world applications</w:t>
       </w:r>
     </w:p>
     <w:sectPr/>
@@ -587,7 +540,7 @@
     </w:lvl>
   </w:abstractNum>
   <w:abstractNum w:abstractNumId="990">
-    <w:nsid w:val="c997c698"/>
+    <w:nsid w:val="4d1f6e56"/>
     <w:multiLevelType w:val="multilevel"/>
     <w:lvl w:ilvl="0">
       <w:numFmt w:val="bullet"/>
@@ -668,7 +621,7 @@
     </w:lvl>
   </w:abstractNum>
   <w:abstractNum w:abstractNumId="991">
-    <w:nsid w:val="99ddcc40"/>
+    <w:nsid w:val="1a83b7e8"/>
     <w:multiLevelType w:val="multilevel"/>
     <w:lvl w:ilvl="0">
       <w:numFmt w:val="bullet"/>
@@ -749,7 +702,7 @@
     </w:lvl>
   </w:abstractNum>
   <w:abstractNum w:abstractNumId="99411">
-    <w:nsid w:val="3885386c"/>
+    <w:nsid w:val="923d43c3"/>
     <w:multiLevelType w:val="multilevel"/>
     <w:lvl w:ilvl="0">
       <w:start w:val="1"/>

</xml_diff>